<commit_message>
Inserite librerie per producer e consumer
</commit_message>
<xml_diff>
--- a/RabbitMqTrainigCourse.docx
+++ b/RabbitMqTrainigCourse.docx
@@ -865,28 +865,7 @@
       </w:r>
       <w:proofErr w:type="spellEnd"/>
       <w:r>
-        <w:t xml:space="preserve"> di recuperare dei messaggi relativi a delle sottoscrizioni proveniente da retail (un altro applicativo) </w:t>
-      </w:r>
-      <w:r>
-        <w:t xml:space="preserve">Quelli </w:t>
-      </w:r>
-      <w:r>
-        <w:t xml:space="preserve">del reparto </w:t>
-      </w:r>
-      <w:r>
-        <w:t xml:space="preserve">retailer </w:t>
-      </w:r>
-      <w:r>
-        <w:t>ogni</w:t>
-      </w:r>
-      <w:r>
-        <w:t xml:space="preserve"> volta che c’è un evento di creazione cliente f</w:t>
-      </w:r>
-      <w:r>
-        <w:t>a</w:t>
-      </w:r>
-      <w:r>
-        <w:t xml:space="preserve">nno un </w:t>
+        <w:t xml:space="preserve"> di recuperare dei messaggi relativi a delle sottoscrizioni proveniente da retail (un altro applicativo) Quelli del reparto retailer ogni volta che c’è un evento di creazione cliente fanno un </w:t>
       </w:r>
       <w:proofErr w:type="spellStart"/>
       <w:r>
@@ -926,22 +905,7 @@
       </w:r>
       <w:proofErr w:type="spellEnd"/>
       <w:r>
-        <w:t xml:space="preserve"> per consumarli e che </w:t>
-      </w:r>
-      <w:r>
-        <w:t>dovrò scremare</w:t>
-      </w:r>
-      <w:r>
-        <w:t xml:space="preserve"> mediante dei filtri</w:t>
-      </w:r>
-      <w:r>
-        <w:t xml:space="preserve">. </w:t>
-      </w:r>
-      <w:r>
-        <w:t>Nello specifico il</w:t>
-      </w:r>
-      <w:r>
-        <w:t xml:space="preserve"> </w:t>
+        <w:t xml:space="preserve"> per consumarli e che dovrò scremare mediante dei filtri. Nello specifico il </w:t>
       </w:r>
       <w:proofErr w:type="spellStart"/>
       <w:r>
@@ -949,19 +913,7 @@
       </w:r>
       <w:proofErr w:type="spellEnd"/>
       <w:r>
-        <w:t xml:space="preserve"> che arriva</w:t>
-      </w:r>
-      <w:r>
-        <w:t>va</w:t>
-      </w:r>
-      <w:r>
-        <w:t xml:space="preserve"> dalla coda </w:t>
-      </w:r>
-      <w:r>
-        <w:t>era</w:t>
-      </w:r>
-      <w:r>
-        <w:t xml:space="preserve"> </w:t>
+        <w:t xml:space="preserve"> che arrivava dalla coda era </w:t>
       </w:r>
       <w:proofErr w:type="spellStart"/>
       <w:r>
@@ -969,10 +921,7 @@
       </w:r>
       <w:proofErr w:type="spellEnd"/>
       <w:r>
-        <w:t>, l’ho filtrato</w:t>
-      </w:r>
-      <w:r>
-        <w:t xml:space="preserve"> per </w:t>
+        <w:t xml:space="preserve">, l’ho filtrato per </w:t>
       </w:r>
       <w:proofErr w:type="spellStart"/>
       <w:r>
@@ -1189,6 +1138,33 @@
     </w:p>
     <w:p>
       <w:r>
+        <w:t>P</w:t>
+      </w:r>
+      <w:r>
+        <w:t>rima</w:t>
+      </w:r>
+      <w:r>
+        <w:t xml:space="preserve"> creiamo un </w:t>
+      </w:r>
+      <w:proofErr w:type="spellStart"/>
+      <w:r>
+        <w:t>exchange</w:t>
+      </w:r>
+      <w:proofErr w:type="spellEnd"/>
+      <w:r>
+        <w:t xml:space="preserve"> (</w:t>
+      </w:r>
+      <w:proofErr w:type="spellStart"/>
+      <w:r>
+        <w:t>image_scaling_exchange</w:t>
+      </w:r>
+      <w:proofErr w:type="spellEnd"/>
+      <w:r>
+        <w:t>)</w:t>
+      </w:r>
+    </w:p>
+    <w:p>
+      <w:r>
         <w:t>Prima creiamo una coda</w:t>
       </w:r>
       <w:r>
@@ -1197,27 +1173,6 @@
       <w:proofErr w:type="spellStart"/>
       <w:r>
         <w:t>image_scaling_queue</w:t>
-      </w:r>
-      <w:proofErr w:type="spellEnd"/>
-      <w:r>
-        <w:t>)</w:t>
-      </w:r>
-    </w:p>
-    <w:p>
-      <w:r>
-        <w:t xml:space="preserve">Poi creiamo un </w:t>
-      </w:r>
-      <w:proofErr w:type="spellStart"/>
-      <w:r>
-        <w:t>exchange</w:t>
-      </w:r>
-      <w:proofErr w:type="spellEnd"/>
-      <w:r>
-        <w:t xml:space="preserve"> (</w:t>
-      </w:r>
-      <w:proofErr w:type="spellStart"/>
-      <w:r>
-        <w:t>image_scaling_exchange</w:t>
       </w:r>
       <w:proofErr w:type="spellEnd"/>
       <w:r>

</xml_diff>